<commit_message>
Updated documentation with new architecture model;
</commit_message>
<xml_diff>
--- a/CoinGameLib/Documentation/OOD Coin Game.docx
+++ b/CoinGameLib/Documentation/OOD Coin Game.docx
@@ -588,8 +588,909 @@
           </v:shape>
         </w:pict>
       </w:r>
+    </w:p>
+    <w:p>
+      <w:pPr>
+        <w:rPr>
+          <w:b/>
+          <w:lang w:val="en-US"/>
+        </w:rPr>
+      </w:pPr>
       <w:bookmarkStart w:id="0" w:name="_GoBack"/>
       <w:bookmarkEnd w:id="0"/>
+    </w:p>
+    <w:p>
+      <w:pPr>
+        <w:rPr>
+          <w:b/>
+          <w:lang w:val="en-US"/>
+        </w:rPr>
+      </w:pPr>
+      <w:r>
+        <w:rPr>
+          <w:b/>
+          <w:lang w:val="en-US"/>
+        </w:rPr>
+        <w:t>ARCHITECTURE</w:t>
+      </w:r>
+      <w:r>
+        <w:rPr>
+          <w:noProof/>
+          <w:lang w:eastAsia="pl-PL"/>
+        </w:rPr>
+        <mc:AlternateContent>
+          <mc:Choice Requires="wps">
+            <w:drawing>
+              <wp:anchor distT="0" distB="0" distL="114300" distR="114300" simplePos="0" relativeHeight="251672576" behindDoc="0" locked="0" layoutInCell="1" allowOverlap="1" wp14:anchorId="0E052A53" wp14:editId="77355CB5">
+                <wp:simplePos x="0" y="0"/>
+                <wp:positionH relativeFrom="column">
+                  <wp:posOffset>1880235</wp:posOffset>
+                </wp:positionH>
+                <wp:positionV relativeFrom="paragraph">
+                  <wp:posOffset>1328420</wp:posOffset>
+                </wp:positionV>
+                <wp:extent cx="647700" cy="485775"/>
+                <wp:effectExtent l="0" t="0" r="19050" b="28575"/>
+                <wp:wrapNone/>
+                <wp:docPr id="8" name="Prostokąt 8"/>
+                <wp:cNvGraphicFramePr/>
+                <a:graphic xmlns:a="http://schemas.openxmlformats.org/drawingml/2006/main">
+                  <a:graphicData uri="http://schemas.microsoft.com/office/word/2010/wordprocessingShape">
+                    <wps:wsp>
+                      <wps:cNvSpPr/>
+                      <wps:spPr>
+                        <a:xfrm>
+                          <a:off x="0" y="0"/>
+                          <a:ext cx="647700" cy="485775"/>
+                        </a:xfrm>
+                        <a:prstGeom prst="rect">
+                          <a:avLst/>
+                        </a:prstGeom>
+                      </wps:spPr>
+                      <wps:style>
+                        <a:lnRef idx="2">
+                          <a:schemeClr val="accent6"/>
+                        </a:lnRef>
+                        <a:fillRef idx="1">
+                          <a:schemeClr val="lt1"/>
+                        </a:fillRef>
+                        <a:effectRef idx="0">
+                          <a:schemeClr val="accent6"/>
+                        </a:effectRef>
+                        <a:fontRef idx="minor">
+                          <a:schemeClr val="dk1"/>
+                        </a:fontRef>
+                      </wps:style>
+                      <wps:txbx>
+                        <w:txbxContent>
+                          <w:p>
+                            <w:pPr>
+                              <w:jc w:val="center"/>
+                            </w:pPr>
+                            <w:r>
+                              <w:t>I</w:t>
+                            </w:r>
+                            <w:r>
+                              <w:t>Output</w:t>
+                            </w:r>
+                          </w:p>
+                        </w:txbxContent>
+                      </wps:txbx>
+                      <wps:bodyPr rot="0" spcFirstLastPara="0" vertOverflow="overflow" horzOverflow="overflow" vert="horz" wrap="square" lIns="91440" tIns="45720" rIns="91440" bIns="45720" numCol="1" spcCol="0" rtlCol="0" fromWordArt="0" anchor="ctr" anchorCtr="0" forceAA="0" compatLnSpc="1">
+                        <a:prstTxWarp prst="textNoShape">
+                          <a:avLst/>
+                        </a:prstTxWarp>
+                        <a:noAutofit/>
+                      </wps:bodyPr>
+                    </wps:wsp>
+                  </a:graphicData>
+                </a:graphic>
+                <wp14:sizeRelH relativeFrom="margin">
+                  <wp14:pctWidth>0</wp14:pctWidth>
+                </wp14:sizeRelH>
+                <wp14:sizeRelV relativeFrom="margin">
+                  <wp14:pctHeight>0</wp14:pctHeight>
+                </wp14:sizeRelV>
+              </wp:anchor>
+            </w:drawing>
+          </mc:Choice>
+          <mc:Fallback>
+            <w:pict>
+              <v:rect w14:anchorId="0E052A53" id="Prostokąt 8" o:spid="_x0000_s1026" style="position:absolute;left:0;text-align:left;margin-left:148.05pt;margin-top:104.6pt;width:51pt;height:38.25pt;z-index:251672576;visibility:visible;mso-wrap-style:square;mso-width-percent:0;mso-height-percent:0;mso-wrap-distance-left:9pt;mso-wrap-distance-top:0;mso-wrap-distance-right:9pt;mso-wrap-distance-bottom:0;mso-position-horizontal:absolute;mso-position-horizontal-relative:text;mso-position-vertical:absolute;mso-position-vertical-relative:text;mso-width-percent:0;mso-height-percent:0;mso-width-relative:margin;mso-height-relative:margin;v-text-anchor:middle" o:gfxdata="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" fillcolor="white [3201]" strokecolor="#70ad47 [3209]" strokeweight="1pt">
+                <v:textbox>
+                  <w:txbxContent>
+                    <w:p>
+                      <w:pPr>
+                        <w:jc w:val="center"/>
+                      </w:pPr>
+                      <w:r>
+                        <w:t>I</w:t>
+                      </w:r>
+                      <w:r>
+                        <w:t>Output</w:t>
+                      </w:r>
+                    </w:p>
+                  </w:txbxContent>
+                </v:textbox>
+              </v:rect>
+            </w:pict>
+          </mc:Fallback>
+        </mc:AlternateContent>
+      </w:r>
+      <w:r>
+        <w:rPr>
+          <w:noProof/>
+          <w:lang w:eastAsia="pl-PL"/>
+        </w:rPr>
+        <mc:AlternateContent>
+          <mc:Choice Requires="wps">
+            <w:drawing>
+              <wp:anchor distT="0" distB="0" distL="114300" distR="114300" simplePos="0" relativeHeight="251673600" behindDoc="0" locked="0" layoutInCell="1" allowOverlap="1" wp14:anchorId="5532928D" wp14:editId="102CFC60">
+                <wp:simplePos x="0" y="0"/>
+                <wp:positionH relativeFrom="column">
+                  <wp:posOffset>2527935</wp:posOffset>
+                </wp:positionH>
+                <wp:positionV relativeFrom="paragraph">
+                  <wp:posOffset>956944</wp:posOffset>
+                </wp:positionV>
+                <wp:extent cx="666750" cy="600075"/>
+                <wp:effectExtent l="38100" t="0" r="19050" b="104775"/>
+                <wp:wrapNone/>
+                <wp:docPr id="9" name="Łącznik łamany 9"/>
+                <wp:cNvGraphicFramePr/>
+                <a:graphic xmlns:a="http://schemas.openxmlformats.org/drawingml/2006/main">
+                  <a:graphicData uri="http://schemas.microsoft.com/office/word/2010/wordprocessingShape">
+                    <wps:wsp>
+                      <wps:cNvCnPr/>
+                      <wps:spPr>
+                        <a:xfrm flipH="1">
+                          <a:off x="0" y="0"/>
+                          <a:ext cx="666750" cy="600075"/>
+                        </a:xfrm>
+                        <a:prstGeom prst="bentConnector3">
+                          <a:avLst>
+                            <a:gd name="adj1" fmla="val 4286"/>
+                          </a:avLst>
+                        </a:prstGeom>
+                        <a:ln>
+                          <a:tailEnd type="arrow"/>
+                        </a:ln>
+                      </wps:spPr>
+                      <wps:style>
+                        <a:lnRef idx="1">
+                          <a:schemeClr val="accent1"/>
+                        </a:lnRef>
+                        <a:fillRef idx="0">
+                          <a:schemeClr val="accent1"/>
+                        </a:fillRef>
+                        <a:effectRef idx="0">
+                          <a:schemeClr val="accent1"/>
+                        </a:effectRef>
+                        <a:fontRef idx="minor">
+                          <a:schemeClr val="tx1"/>
+                        </a:fontRef>
+                      </wps:style>
+                      <wps:bodyPr/>
+                    </wps:wsp>
+                  </a:graphicData>
+                </a:graphic>
+                <wp14:sizeRelV relativeFrom="margin">
+                  <wp14:pctHeight>0</wp14:pctHeight>
+                </wp14:sizeRelV>
+              </wp:anchor>
+            </w:drawing>
+          </mc:Choice>
+          <mc:Fallback>
+            <w:pict>
+              <v:shapetype w14:anchorId="1A15FFD1" id="_x0000_t34" coordsize="21600,21600" o:spt="34" o:oned="t" adj="10800" path="m,l@0,0@0,21600,21600,21600e" filled="f">
+                <v:stroke joinstyle="miter"/>
+                <v:formulas>
+                  <v:f eqn="val #0"/>
+                </v:formulas>
+                <v:path arrowok="t" fillok="f" o:connecttype="none"/>
+                <v:handles>
+                  <v:h position="#0,center"/>
+                </v:handles>
+                <o:lock v:ext="edit" shapetype="t"/>
+              </v:shapetype>
+              <v:shape id="Łącznik łamany 9" o:spid="_x0000_s1026" type="#_x0000_t34" style="position:absolute;margin-left:199.05pt;margin-top:75.35pt;width:52.5pt;height:47.25pt;flip:x;z-index:251673600;visibility:visible;mso-wrap-style:square;mso-height-percent:0;mso-wrap-distance-left:9pt;mso-wrap-distance-top:0;mso-wrap-distance-right:9pt;mso-wrap-distance-bottom:0;mso-position-horizontal:absolute;mso-position-horizontal-relative:text;mso-position-vertical:absolute;mso-position-vertical-relative:text;mso-height-percent:0;mso-height-relative:margin" o:gfxdata="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" adj="926" strokecolor="#5b9bd5 [3204]" strokeweight=".5pt">
+                <v:stroke endarrow="open"/>
+              </v:shape>
+            </w:pict>
+          </mc:Fallback>
+        </mc:AlternateContent>
+      </w:r>
+      <w:r>
+        <w:rPr>
+          <w:noProof/>
+          <w:lang w:eastAsia="pl-PL"/>
+        </w:rPr>
+        <mc:AlternateContent>
+          <mc:Choice Requires="wps">
+            <w:drawing>
+              <wp:anchor distT="0" distB="0" distL="114300" distR="114300" simplePos="0" relativeHeight="251675648" behindDoc="0" locked="0" layoutInCell="1" allowOverlap="1" wp14:anchorId="28DA977D" wp14:editId="64F25B1E">
+                <wp:simplePos x="0" y="0"/>
+                <wp:positionH relativeFrom="column">
+                  <wp:posOffset>1280160</wp:posOffset>
+                </wp:positionH>
+                <wp:positionV relativeFrom="paragraph">
+                  <wp:posOffset>956945</wp:posOffset>
+                </wp:positionV>
+                <wp:extent cx="590550" cy="600075"/>
+                <wp:effectExtent l="0" t="0" r="57150" b="123825"/>
+                <wp:wrapNone/>
+                <wp:docPr id="10" name="Łącznik łamany 10"/>
+                <wp:cNvGraphicFramePr/>
+                <a:graphic xmlns:a="http://schemas.openxmlformats.org/drawingml/2006/main">
+                  <a:graphicData uri="http://schemas.microsoft.com/office/word/2010/wordprocessingShape">
+                    <wps:wsp>
+                      <wps:cNvCnPr/>
+                      <wps:spPr>
+                        <a:xfrm>
+                          <a:off x="0" y="0"/>
+                          <a:ext cx="590550" cy="600075"/>
+                        </a:xfrm>
+                        <a:prstGeom prst="bentConnector3">
+                          <a:avLst>
+                            <a:gd name="adj1" fmla="val 4286"/>
+                          </a:avLst>
+                        </a:prstGeom>
+                        <a:ln>
+                          <a:tailEnd type="triangle" w="lg" len="lg"/>
+                        </a:ln>
+                      </wps:spPr>
+                      <wps:style>
+                        <a:lnRef idx="1">
+                          <a:schemeClr val="accent1"/>
+                        </a:lnRef>
+                        <a:fillRef idx="0">
+                          <a:schemeClr val="accent1"/>
+                        </a:fillRef>
+                        <a:effectRef idx="0">
+                          <a:schemeClr val="accent1"/>
+                        </a:effectRef>
+                        <a:fontRef idx="minor">
+                          <a:schemeClr val="tx1"/>
+                        </a:fontRef>
+                      </wps:style>
+                      <wps:bodyPr/>
+                    </wps:wsp>
+                  </a:graphicData>
+                </a:graphic>
+                <wp14:sizeRelH relativeFrom="margin">
+                  <wp14:pctWidth>0</wp14:pctWidth>
+                </wp14:sizeRelH>
+                <wp14:sizeRelV relativeFrom="margin">
+                  <wp14:pctHeight>0</wp14:pctHeight>
+                </wp14:sizeRelV>
+              </wp:anchor>
+            </w:drawing>
+          </mc:Choice>
+          <mc:Fallback>
+            <w:pict>
+              <v:shape w14:anchorId="02677D2E" id="Łącznik łamany 10" o:spid="_x0000_s1026" type="#_x0000_t34" style="position:absolute;margin-left:100.8pt;margin-top:75.35pt;width:46.5pt;height:47.25pt;z-index:251675648;visibility:visible;mso-wrap-style:square;mso-width-percent:0;mso-height-percent:0;mso-wrap-distance-left:9pt;mso-wrap-distance-top:0;mso-wrap-distance-right:9pt;mso-wrap-distance-bottom:0;mso-position-horizontal:absolute;mso-position-horizontal-relative:text;mso-position-vertical:absolute;mso-position-vertical-relative:text;mso-width-percent:0;mso-height-percent:0;mso-width-relative:margin;mso-height-relative:margin" o:gfxdata="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" adj="926" strokecolor="#5b9bd5 [3204]" strokeweight=".5pt">
+                <v:stroke endarrow="block" endarrowwidth="wide" endarrowlength="long"/>
+              </v:shape>
+            </w:pict>
+          </mc:Fallback>
+        </mc:AlternateContent>
+      </w:r>
+      <w:r>
+        <w:rPr>
+          <w:noProof/>
+          <w:lang w:eastAsia="pl-PL"/>
+        </w:rPr>
+        <mc:AlternateContent>
+          <mc:Choice Requires="wps">
+            <w:drawing>
+              <wp:anchor distT="0" distB="0" distL="114300" distR="114300" simplePos="0" relativeHeight="251668480" behindDoc="0" locked="0" layoutInCell="1" allowOverlap="1" wp14:anchorId="409E7D64" wp14:editId="1B3D49F6">
+                <wp:simplePos x="0" y="0"/>
+                <wp:positionH relativeFrom="column">
+                  <wp:posOffset>2832734</wp:posOffset>
+                </wp:positionH>
+                <wp:positionV relativeFrom="paragraph">
+                  <wp:posOffset>471170</wp:posOffset>
+                </wp:positionV>
+                <wp:extent cx="714375" cy="485775"/>
+                <wp:effectExtent l="0" t="0" r="28575" b="28575"/>
+                <wp:wrapNone/>
+                <wp:docPr id="6" name="Prostokąt 6"/>
+                <wp:cNvGraphicFramePr/>
+                <a:graphic xmlns:a="http://schemas.openxmlformats.org/drawingml/2006/main">
+                  <a:graphicData uri="http://schemas.microsoft.com/office/word/2010/wordprocessingShape">
+                    <wps:wsp>
+                      <wps:cNvSpPr/>
+                      <wps:spPr>
+                        <a:xfrm>
+                          <a:off x="0" y="0"/>
+                          <a:ext cx="714375" cy="485775"/>
+                        </a:xfrm>
+                        <a:prstGeom prst="rect">
+                          <a:avLst/>
+                        </a:prstGeom>
+                      </wps:spPr>
+                      <wps:style>
+                        <a:lnRef idx="2">
+                          <a:schemeClr val="accent2"/>
+                        </a:lnRef>
+                        <a:fillRef idx="1">
+                          <a:schemeClr val="lt1"/>
+                        </a:fillRef>
+                        <a:effectRef idx="0">
+                          <a:schemeClr val="accent2"/>
+                        </a:effectRef>
+                        <a:fontRef idx="minor">
+                          <a:schemeClr val="dk1"/>
+                        </a:fontRef>
+                      </wps:style>
+                      <wps:txbx>
+                        <w:txbxContent>
+                          <w:p>
+                            <w:pPr>
+                              <w:jc w:val="center"/>
+                            </w:pPr>
+                            <w:r>
+                              <w:t>Business</w:t>
+                            </w:r>
+                            <w:r>
+                              <w:br/>
+                              <w:t>Logic</w:t>
+                            </w:r>
+                          </w:p>
+                        </w:txbxContent>
+                      </wps:txbx>
+                      <wps:bodyPr rot="0" spcFirstLastPara="0" vertOverflow="overflow" horzOverflow="overflow" vert="horz" wrap="square" lIns="91440" tIns="45720" rIns="91440" bIns="45720" numCol="1" spcCol="0" rtlCol="0" fromWordArt="0" anchor="ctr" anchorCtr="0" forceAA="0" compatLnSpc="1">
+                        <a:prstTxWarp prst="textNoShape">
+                          <a:avLst/>
+                        </a:prstTxWarp>
+                        <a:noAutofit/>
+                      </wps:bodyPr>
+                    </wps:wsp>
+                  </a:graphicData>
+                </a:graphic>
+                <wp14:sizeRelH relativeFrom="margin">
+                  <wp14:pctWidth>0</wp14:pctWidth>
+                </wp14:sizeRelH>
+                <wp14:sizeRelV relativeFrom="margin">
+                  <wp14:pctHeight>0</wp14:pctHeight>
+                </wp14:sizeRelV>
+              </wp:anchor>
+            </w:drawing>
+          </mc:Choice>
+          <mc:Fallback>
+            <w:pict>
+              <v:rect w14:anchorId="409E7D64" id="Prostokąt 6" o:spid="_x0000_s1027" style="position:absolute;left:0;text-align:left;margin-left:223.05pt;margin-top:37.1pt;width:56.25pt;height:38.25pt;z-index:251668480;visibility:visible;mso-wrap-style:square;mso-width-percent:0;mso-height-percent:0;mso-wrap-distance-left:9pt;mso-wrap-distance-top:0;mso-wrap-distance-right:9pt;mso-wrap-distance-bottom:0;mso-position-horizontal:absolute;mso-position-horizontal-relative:text;mso-position-vertical:absolute;mso-position-vertical-relative:text;mso-width-percent:0;mso-height-percent:0;mso-width-relative:margin;mso-height-relative:margin;v-text-anchor:middle" o:gfxdata="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" fillcolor="white [3201]" strokecolor="#ed7d31 [3205]" strokeweight="1pt">
+                <v:textbox>
+                  <w:txbxContent>
+                    <w:p>
+                      <w:pPr>
+                        <w:jc w:val="center"/>
+                      </w:pPr>
+                      <w:r>
+                        <w:t>Business</w:t>
+                      </w:r>
+                      <w:r>
+                        <w:br/>
+                        <w:t>Logic</w:t>
+                      </w:r>
+                    </w:p>
+                  </w:txbxContent>
+                </v:textbox>
+              </v:rect>
+            </w:pict>
+          </mc:Fallback>
+        </mc:AlternateContent>
+      </w:r>
+      <w:r>
+        <w:rPr>
+          <w:noProof/>
+          <w:lang w:eastAsia="pl-PL"/>
+        </w:rPr>
+        <mc:AlternateContent>
+          <mc:Choice Requires="wps">
+            <w:drawing>
+              <wp:anchor distT="0" distB="0" distL="114300" distR="114300" simplePos="0" relativeHeight="251670528" behindDoc="0" locked="0" layoutInCell="1" allowOverlap="1" wp14:anchorId="194B13AC" wp14:editId="703E74E3">
+                <wp:simplePos x="0" y="0"/>
+                <wp:positionH relativeFrom="column">
+                  <wp:posOffset>2527935</wp:posOffset>
+                </wp:positionH>
+                <wp:positionV relativeFrom="paragraph">
+                  <wp:posOffset>699770</wp:posOffset>
+                </wp:positionV>
+                <wp:extent cx="304800" cy="0"/>
+                <wp:effectExtent l="0" t="95250" r="0" b="114300"/>
+                <wp:wrapNone/>
+                <wp:docPr id="7" name="Łącznik prosty ze strzałką 7"/>
+                <wp:cNvGraphicFramePr/>
+                <a:graphic xmlns:a="http://schemas.openxmlformats.org/drawingml/2006/main">
+                  <a:graphicData uri="http://schemas.microsoft.com/office/word/2010/wordprocessingShape">
+                    <wps:wsp>
+                      <wps:cNvCnPr/>
+                      <wps:spPr>
+                        <a:xfrm>
+                          <a:off x="0" y="0"/>
+                          <a:ext cx="304800" cy="0"/>
+                        </a:xfrm>
+                        <a:prstGeom prst="straightConnector1">
+                          <a:avLst/>
+                        </a:prstGeom>
+                        <a:ln>
+                          <a:headEnd type="triangle" w="lg" len="lg"/>
+                          <a:tailEnd type="none" w="med" len="med"/>
+                        </a:ln>
+                      </wps:spPr>
+                      <wps:style>
+                        <a:lnRef idx="1">
+                          <a:schemeClr val="accent1"/>
+                        </a:lnRef>
+                        <a:fillRef idx="0">
+                          <a:schemeClr val="accent1"/>
+                        </a:fillRef>
+                        <a:effectRef idx="0">
+                          <a:schemeClr val="accent1"/>
+                        </a:effectRef>
+                        <a:fontRef idx="minor">
+                          <a:schemeClr val="tx1"/>
+                        </a:fontRef>
+                      </wps:style>
+                      <wps:bodyPr/>
+                    </wps:wsp>
+                  </a:graphicData>
+                </a:graphic>
+              </wp:anchor>
+            </w:drawing>
+          </mc:Choice>
+          <mc:Fallback>
+            <w:pict>
+              <v:shapetype w14:anchorId="5E4677DE" id="_x0000_t32" coordsize="21600,21600" o:spt="32" o:oned="t" path="m,l21600,21600e" filled="f">
+                <v:path arrowok="t" fillok="f" o:connecttype="none"/>
+                <o:lock v:ext="edit" shapetype="t"/>
+              </v:shapetype>
+              <v:shape id="Łącznik prosty ze strzałką 7" o:spid="_x0000_s1026" type="#_x0000_t32" style="position:absolute;margin-left:199.05pt;margin-top:55.1pt;width:24pt;height:0;z-index:251670528;visibility:visible;mso-wrap-style:square;mso-wrap-distance-left:9pt;mso-wrap-distance-top:0;mso-wrap-distance-right:9pt;mso-wrap-distance-bottom:0;mso-position-horizontal:absolute;mso-position-horizontal-relative:text;mso-position-vertical:absolute;mso-position-vertical-relative:text" o:gfxdata="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" strokecolor="#5b9bd5 [3204]" strokeweight=".5pt">
+                <v:stroke startarrow="block" startarrowwidth="wide" startarrowlength="long" joinstyle="miter"/>
+              </v:shape>
+            </w:pict>
+          </mc:Fallback>
+        </mc:AlternateContent>
+      </w:r>
+      <w:r>
+        <w:rPr>
+          <w:noProof/>
+          <w:lang w:eastAsia="pl-PL"/>
+        </w:rPr>
+        <mc:AlternateContent>
+          <mc:Choice Requires="wps">
+            <w:drawing>
+              <wp:anchor distT="0" distB="0" distL="114300" distR="114300" simplePos="0" relativeHeight="251666432" behindDoc="0" locked="0" layoutInCell="1" allowOverlap="1" wp14:anchorId="27172CA4" wp14:editId="3F1852F0">
+                <wp:simplePos x="0" y="0"/>
+                <wp:positionH relativeFrom="column">
+                  <wp:posOffset>1880235</wp:posOffset>
+                </wp:positionH>
+                <wp:positionV relativeFrom="paragraph">
+                  <wp:posOffset>471170</wp:posOffset>
+                </wp:positionV>
+                <wp:extent cx="647700" cy="485775"/>
+                <wp:effectExtent l="0" t="0" r="19050" b="28575"/>
+                <wp:wrapNone/>
+                <wp:docPr id="5" name="Prostokąt 5"/>
+                <wp:cNvGraphicFramePr/>
+                <a:graphic xmlns:a="http://schemas.openxmlformats.org/drawingml/2006/main">
+                  <a:graphicData uri="http://schemas.microsoft.com/office/word/2010/wordprocessingShape">
+                    <wps:wsp>
+                      <wps:cNvSpPr/>
+                      <wps:spPr>
+                        <a:xfrm>
+                          <a:off x="0" y="0"/>
+                          <a:ext cx="647700" cy="485775"/>
+                        </a:xfrm>
+                        <a:prstGeom prst="rect">
+                          <a:avLst/>
+                        </a:prstGeom>
+                      </wps:spPr>
+                      <wps:style>
+                        <a:lnRef idx="2">
+                          <a:schemeClr val="accent6"/>
+                        </a:lnRef>
+                        <a:fillRef idx="1">
+                          <a:schemeClr val="lt1"/>
+                        </a:fillRef>
+                        <a:effectRef idx="0">
+                          <a:schemeClr val="accent6"/>
+                        </a:effectRef>
+                        <a:fontRef idx="minor">
+                          <a:schemeClr val="dk1"/>
+                        </a:fontRef>
+                      </wps:style>
+                      <wps:txbx>
+                        <w:txbxContent>
+                          <w:p>
+                            <w:pPr>
+                              <w:jc w:val="center"/>
+                            </w:pPr>
+                            <w:r>
+                              <w:t>IInput</w:t>
+                            </w:r>
+                          </w:p>
+                        </w:txbxContent>
+                      </wps:txbx>
+                      <wps:bodyPr rot="0" spcFirstLastPara="0" vertOverflow="overflow" horzOverflow="overflow" vert="horz" wrap="square" lIns="91440" tIns="45720" rIns="91440" bIns="45720" numCol="1" spcCol="0" rtlCol="0" fromWordArt="0" anchor="ctr" anchorCtr="0" forceAA="0" compatLnSpc="1">
+                        <a:prstTxWarp prst="textNoShape">
+                          <a:avLst/>
+                        </a:prstTxWarp>
+                        <a:noAutofit/>
+                      </wps:bodyPr>
+                    </wps:wsp>
+                  </a:graphicData>
+                </a:graphic>
+                <wp14:sizeRelH relativeFrom="margin">
+                  <wp14:pctWidth>0</wp14:pctWidth>
+                </wp14:sizeRelH>
+                <wp14:sizeRelV relativeFrom="margin">
+                  <wp14:pctHeight>0</wp14:pctHeight>
+                </wp14:sizeRelV>
+              </wp:anchor>
+            </w:drawing>
+          </mc:Choice>
+          <mc:Fallback>
+            <w:pict>
+              <v:rect w14:anchorId="27172CA4" id="Prostokąt 5" o:spid="_x0000_s1028" style="position:absolute;left:0;text-align:left;margin-left:148.05pt;margin-top:37.1pt;width:51pt;height:38.25pt;z-index:251666432;visibility:visible;mso-wrap-style:square;mso-width-percent:0;mso-height-percent:0;mso-wrap-distance-left:9pt;mso-wrap-distance-top:0;mso-wrap-distance-right:9pt;mso-wrap-distance-bottom:0;mso-position-horizontal:absolute;mso-position-horizontal-relative:text;mso-position-vertical:absolute;mso-position-vertical-relative:text;mso-width-percent:0;mso-height-percent:0;mso-width-relative:margin;mso-height-relative:margin;v-text-anchor:middle" o:gfxdata="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" fillcolor="white [3201]" strokecolor="#70ad47 [3209]" strokeweight="1pt">
+                <v:textbox>
+                  <w:txbxContent>
+                    <w:p>
+                      <w:pPr>
+                        <w:jc w:val="center"/>
+                      </w:pPr>
+                      <w:r>
+                        <w:t>IInput</w:t>
+                      </w:r>
+                    </w:p>
+                  </w:txbxContent>
+                </v:textbox>
+              </v:rect>
+            </w:pict>
+          </mc:Fallback>
+        </mc:AlternateContent>
+      </w:r>
+      <w:r>
+        <w:rPr>
+          <w:noProof/>
+          <w:lang w:eastAsia="pl-PL"/>
+        </w:rPr>
+        <mc:AlternateContent>
+          <mc:Choice Requires="wps">
+            <w:drawing>
+              <wp:anchor distT="0" distB="0" distL="114300" distR="114300" simplePos="0" relativeHeight="251664384" behindDoc="0" locked="0" layoutInCell="1" allowOverlap="1" wp14:anchorId="2332A658" wp14:editId="692439AF">
+                <wp:simplePos x="0" y="0"/>
+                <wp:positionH relativeFrom="column">
+                  <wp:posOffset>1565910</wp:posOffset>
+                </wp:positionH>
+                <wp:positionV relativeFrom="paragraph">
+                  <wp:posOffset>728345</wp:posOffset>
+                </wp:positionV>
+                <wp:extent cx="304800" cy="0"/>
+                <wp:effectExtent l="0" t="76200" r="19050" b="114300"/>
+                <wp:wrapNone/>
+                <wp:docPr id="4" name="Łącznik prosty ze strzałką 4"/>
+                <wp:cNvGraphicFramePr/>
+                <a:graphic xmlns:a="http://schemas.openxmlformats.org/drawingml/2006/main">
+                  <a:graphicData uri="http://schemas.microsoft.com/office/word/2010/wordprocessingShape">
+                    <wps:wsp>
+                      <wps:cNvCnPr/>
+                      <wps:spPr>
+                        <a:xfrm>
+                          <a:off x="0" y="0"/>
+                          <a:ext cx="304800" cy="0"/>
+                        </a:xfrm>
+                        <a:prstGeom prst="straightConnector1">
+                          <a:avLst/>
+                        </a:prstGeom>
+                        <a:ln>
+                          <a:headEnd type="none" w="med" len="med"/>
+                          <a:tailEnd type="arrow" w="med" len="med"/>
+                        </a:ln>
+                      </wps:spPr>
+                      <wps:style>
+                        <a:lnRef idx="1">
+                          <a:schemeClr val="accent1"/>
+                        </a:lnRef>
+                        <a:fillRef idx="0">
+                          <a:schemeClr val="accent1"/>
+                        </a:fillRef>
+                        <a:effectRef idx="0">
+                          <a:schemeClr val="accent1"/>
+                        </a:effectRef>
+                        <a:fontRef idx="minor">
+                          <a:schemeClr val="tx1"/>
+                        </a:fontRef>
+                      </wps:style>
+                      <wps:bodyPr/>
+                    </wps:wsp>
+                  </a:graphicData>
+                </a:graphic>
+              </wp:anchor>
+            </w:drawing>
+          </mc:Choice>
+          <mc:Fallback>
+            <w:pict>
+              <v:shape w14:anchorId="630BA4BE" id="Łącznik prosty ze strzałką 4" o:spid="_x0000_s1026" type="#_x0000_t32" style="position:absolute;margin-left:123.3pt;margin-top:57.35pt;width:24pt;height:0;z-index:251664384;visibility:visible;mso-wrap-style:square;mso-wrap-distance-left:9pt;mso-wrap-distance-top:0;mso-wrap-distance-right:9pt;mso-wrap-distance-bottom:0;mso-position-horizontal:absolute;mso-position-horizontal-relative:text;mso-position-vertical:absolute;mso-position-vertical-relative:text" o:gfxdata="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" strokecolor="#5b9bd5 [3204]" strokeweight=".5pt">
+                <v:stroke endarrow="open" joinstyle="miter"/>
+              </v:shape>
+            </w:pict>
+          </mc:Fallback>
+        </mc:AlternateContent>
+      </w:r>
+      <w:r>
+        <w:rPr>
+          <w:noProof/>
+          <w:lang w:eastAsia="pl-PL"/>
+        </w:rPr>
+        <mc:AlternateContent>
+          <mc:Choice Requires="wps">
+            <w:drawing>
+              <wp:anchor distT="0" distB="0" distL="114300" distR="114300" simplePos="0" relativeHeight="251662336" behindDoc="0" locked="0" layoutInCell="1" allowOverlap="1" wp14:anchorId="2DC5E5DD" wp14:editId="1C10095B">
+                <wp:simplePos x="0" y="0"/>
+                <wp:positionH relativeFrom="column">
+                  <wp:posOffset>918210</wp:posOffset>
+                </wp:positionH>
+                <wp:positionV relativeFrom="paragraph">
+                  <wp:posOffset>471170</wp:posOffset>
+                </wp:positionV>
+                <wp:extent cx="647700" cy="485775"/>
+                <wp:effectExtent l="0" t="0" r="19050" b="28575"/>
+                <wp:wrapNone/>
+                <wp:docPr id="3" name="Prostokąt 3"/>
+                <wp:cNvGraphicFramePr/>
+                <a:graphic xmlns:a="http://schemas.openxmlformats.org/drawingml/2006/main">
+                  <a:graphicData uri="http://schemas.microsoft.com/office/word/2010/wordprocessingShape">
+                    <wps:wsp>
+                      <wps:cNvSpPr/>
+                      <wps:spPr>
+                        <a:xfrm>
+                          <a:off x="0" y="0"/>
+                          <a:ext cx="647700" cy="485775"/>
+                        </a:xfrm>
+                        <a:prstGeom prst="rect">
+                          <a:avLst/>
+                        </a:prstGeom>
+                      </wps:spPr>
+                      <wps:style>
+                        <a:lnRef idx="2">
+                          <a:schemeClr val="accent1"/>
+                        </a:lnRef>
+                        <a:fillRef idx="1">
+                          <a:schemeClr val="lt1"/>
+                        </a:fillRef>
+                        <a:effectRef idx="0">
+                          <a:schemeClr val="accent1"/>
+                        </a:effectRef>
+                        <a:fontRef idx="minor">
+                          <a:schemeClr val="dk1"/>
+                        </a:fontRef>
+                      </wps:style>
+                      <wps:txbx>
+                        <w:txbxContent>
+                          <w:p>
+                            <w:pPr>
+                              <w:jc w:val="center"/>
+                            </w:pPr>
+                            <w:r>
+                              <w:t>VIEW</w:t>
+                            </w:r>
+                            <w:r>
+                              <w:br/>
+                              <w:t>MODEL</w:t>
+                            </w:r>
+                          </w:p>
+                        </w:txbxContent>
+                      </wps:txbx>
+                      <wps:bodyPr rot="0" spcFirstLastPara="0" vertOverflow="overflow" horzOverflow="overflow" vert="horz" wrap="square" lIns="91440" tIns="45720" rIns="91440" bIns="45720" numCol="1" spcCol="0" rtlCol="0" fromWordArt="0" anchor="ctr" anchorCtr="0" forceAA="0" compatLnSpc="1">
+                        <a:prstTxWarp prst="textNoShape">
+                          <a:avLst/>
+                        </a:prstTxWarp>
+                        <a:noAutofit/>
+                      </wps:bodyPr>
+                    </wps:wsp>
+                  </a:graphicData>
+                </a:graphic>
+                <wp14:sizeRelH relativeFrom="margin">
+                  <wp14:pctWidth>0</wp14:pctWidth>
+                </wp14:sizeRelH>
+                <wp14:sizeRelV relativeFrom="margin">
+                  <wp14:pctHeight>0</wp14:pctHeight>
+                </wp14:sizeRelV>
+              </wp:anchor>
+            </w:drawing>
+          </mc:Choice>
+          <mc:Fallback>
+            <w:pict>
+              <v:rect w14:anchorId="2DC5E5DD" id="Prostokąt 3" o:spid="_x0000_s1029" style="position:absolute;left:0;text-align:left;margin-left:72.3pt;margin-top:37.1pt;width:51pt;height:38.25pt;z-index:251662336;visibility:visible;mso-wrap-style:square;mso-width-percent:0;mso-height-percent:0;mso-wrap-distance-left:9pt;mso-wrap-distance-top:0;mso-wrap-distance-right:9pt;mso-wrap-distance-bottom:0;mso-position-horizontal:absolute;mso-position-horizontal-relative:text;mso-position-vertical:absolute;mso-position-vertical-relative:text;mso-width-percent:0;mso-height-percent:0;mso-width-relative:margin;mso-height-relative:margin;v-text-anchor:middle" o:gfxdata="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" fillcolor="white [3201]" strokecolor="#5b9bd5 [3204]" strokeweight="1pt">
+                <v:textbox>
+                  <w:txbxContent>
+                    <w:p>
+                      <w:pPr>
+                        <w:jc w:val="center"/>
+                      </w:pPr>
+                      <w:r>
+                        <w:t>VIEW</w:t>
+                      </w:r>
+                      <w:r>
+                        <w:br/>
+                        <w:t>MODEL</w:t>
+                      </w:r>
+                    </w:p>
+                  </w:txbxContent>
+                </v:textbox>
+              </v:rect>
+            </w:pict>
+          </mc:Fallback>
+        </mc:AlternateContent>
+      </w:r>
+      <w:r>
+        <w:rPr>
+          <w:noProof/>
+          <w:lang w:eastAsia="pl-PL"/>
+        </w:rPr>
+        <mc:AlternateContent>
+          <mc:Choice Requires="wps">
+            <w:drawing>
+              <wp:anchor distT="0" distB="0" distL="114300" distR="114300" simplePos="0" relativeHeight="251660288" behindDoc="0" locked="0" layoutInCell="1" allowOverlap="1" wp14:anchorId="2E43B922" wp14:editId="7722155B">
+                <wp:simplePos x="0" y="0"/>
+                <wp:positionH relativeFrom="column">
+                  <wp:posOffset>613410</wp:posOffset>
+                </wp:positionH>
+                <wp:positionV relativeFrom="paragraph">
+                  <wp:posOffset>728345</wp:posOffset>
+                </wp:positionV>
+                <wp:extent cx="304800" cy="0"/>
+                <wp:effectExtent l="0" t="76200" r="19050" b="114300"/>
+                <wp:wrapNone/>
+                <wp:docPr id="2" name="Łącznik prosty ze strzałką 2"/>
+                <wp:cNvGraphicFramePr/>
+                <a:graphic xmlns:a="http://schemas.openxmlformats.org/drawingml/2006/main">
+                  <a:graphicData uri="http://schemas.microsoft.com/office/word/2010/wordprocessingShape">
+                    <wps:wsp>
+                      <wps:cNvCnPr/>
+                      <wps:spPr>
+                        <a:xfrm>
+                          <a:off x="0" y="0"/>
+                          <a:ext cx="304800" cy="0"/>
+                        </a:xfrm>
+                        <a:prstGeom prst="straightConnector1">
+                          <a:avLst/>
+                        </a:prstGeom>
+                        <a:ln>
+                          <a:headEnd type="none" w="med" len="med"/>
+                          <a:tailEnd type="arrow" w="med" len="med"/>
+                        </a:ln>
+                      </wps:spPr>
+                      <wps:style>
+                        <a:lnRef idx="1">
+                          <a:schemeClr val="accent1"/>
+                        </a:lnRef>
+                        <a:fillRef idx="0">
+                          <a:schemeClr val="accent1"/>
+                        </a:fillRef>
+                        <a:effectRef idx="0">
+                          <a:schemeClr val="accent1"/>
+                        </a:effectRef>
+                        <a:fontRef idx="minor">
+                          <a:schemeClr val="tx1"/>
+                        </a:fontRef>
+                      </wps:style>
+                      <wps:bodyPr/>
+                    </wps:wsp>
+                  </a:graphicData>
+                </a:graphic>
+              </wp:anchor>
+            </w:drawing>
+          </mc:Choice>
+          <mc:Fallback>
+            <w:pict>
+              <v:shape w14:anchorId="65E4038B" id="Łącznik prosty ze strzałką 2" o:spid="_x0000_s1026" type="#_x0000_t32" style="position:absolute;margin-left:48.3pt;margin-top:57.35pt;width:24pt;height:0;z-index:251660288;visibility:visible;mso-wrap-style:square;mso-wrap-distance-left:9pt;mso-wrap-distance-top:0;mso-wrap-distance-right:9pt;mso-wrap-distance-bottom:0;mso-position-horizontal:absolute;mso-position-horizontal-relative:text;mso-position-vertical:absolute;mso-position-vertical-relative:text" o:gfxdata="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" strokecolor="#5b9bd5 [3204]" strokeweight=".5pt">
+                <v:stroke endarrow="open" joinstyle="miter"/>
+              </v:shape>
+            </w:pict>
+          </mc:Fallback>
+        </mc:AlternateContent>
+      </w:r>
+      <w:r>
+        <w:rPr>
+          <w:noProof/>
+          <w:lang w:eastAsia="pl-PL"/>
+        </w:rPr>
+        <mc:AlternateContent>
+          <mc:Choice Requires="wps">
+            <w:drawing>
+              <wp:anchor distT="0" distB="0" distL="114300" distR="114300" simplePos="0" relativeHeight="251659264" behindDoc="0" locked="0" layoutInCell="1" allowOverlap="1" wp14:anchorId="719A3340" wp14:editId="43AD0D5E">
+                <wp:simplePos x="0" y="0"/>
+                <wp:positionH relativeFrom="column">
+                  <wp:posOffset>32385</wp:posOffset>
+                </wp:positionH>
+                <wp:positionV relativeFrom="paragraph">
+                  <wp:posOffset>471170</wp:posOffset>
+                </wp:positionV>
+                <wp:extent cx="581025" cy="485775"/>
+                <wp:effectExtent l="0" t="0" r="28575" b="28575"/>
+                <wp:wrapNone/>
+                <wp:docPr id="1" name="Prostokąt 1"/>
+                <wp:cNvGraphicFramePr/>
+                <a:graphic xmlns:a="http://schemas.openxmlformats.org/drawingml/2006/main">
+                  <a:graphicData uri="http://schemas.microsoft.com/office/word/2010/wordprocessingShape">
+                    <wps:wsp>
+                      <wps:cNvSpPr/>
+                      <wps:spPr>
+                        <a:xfrm>
+                          <a:off x="0" y="0"/>
+                          <a:ext cx="581025" cy="485775"/>
+                        </a:xfrm>
+                        <a:prstGeom prst="rect">
+                          <a:avLst/>
+                        </a:prstGeom>
+                      </wps:spPr>
+                      <wps:style>
+                        <a:lnRef idx="2">
+                          <a:schemeClr val="accent1"/>
+                        </a:lnRef>
+                        <a:fillRef idx="1">
+                          <a:schemeClr val="lt1"/>
+                        </a:fillRef>
+                        <a:effectRef idx="0">
+                          <a:schemeClr val="accent1"/>
+                        </a:effectRef>
+                        <a:fontRef idx="minor">
+                          <a:schemeClr val="dk1"/>
+                        </a:fontRef>
+                      </wps:style>
+                      <wps:txbx>
+                        <w:txbxContent>
+                          <w:p>
+                            <w:pPr>
+                              <w:jc w:val="center"/>
+                            </w:pPr>
+                            <w:r>
+                              <w:t>VIEW</w:t>
+                            </w:r>
+                          </w:p>
+                        </w:txbxContent>
+                      </wps:txbx>
+                      <wps:bodyPr rot="0" spcFirstLastPara="0" vertOverflow="overflow" horzOverflow="overflow" vert="horz" wrap="square" lIns="91440" tIns="45720" rIns="91440" bIns="45720" numCol="1" spcCol="0" rtlCol="0" fromWordArt="0" anchor="ctr" anchorCtr="0" forceAA="0" compatLnSpc="1">
+                        <a:prstTxWarp prst="textNoShape">
+                          <a:avLst/>
+                        </a:prstTxWarp>
+                        <a:noAutofit/>
+                      </wps:bodyPr>
+                    </wps:wsp>
+                  </a:graphicData>
+                </a:graphic>
+                <wp14:sizeRelH relativeFrom="margin">
+                  <wp14:pctWidth>0</wp14:pctWidth>
+                </wp14:sizeRelH>
+                <wp14:sizeRelV relativeFrom="margin">
+                  <wp14:pctHeight>0</wp14:pctHeight>
+                </wp14:sizeRelV>
+              </wp:anchor>
+            </w:drawing>
+          </mc:Choice>
+          <mc:Fallback>
+            <w:pict>
+              <v:rect w14:anchorId="719A3340" id="Prostokąt 1" o:spid="_x0000_s1030" style="position:absolute;left:0;text-align:left;margin-left:2.55pt;margin-top:37.1pt;width:45.75pt;height:38.25pt;z-index:251659264;visibility:visible;mso-wrap-style:square;mso-width-percent:0;mso-height-percent:0;mso-wrap-distance-left:9pt;mso-wrap-distance-top:0;mso-wrap-distance-right:9pt;mso-wrap-distance-bottom:0;mso-position-horizontal:absolute;mso-position-horizontal-relative:text;mso-position-vertical:absolute;mso-position-vertical-relative:text;mso-width-percent:0;mso-height-percent:0;mso-width-relative:margin;mso-height-relative:margin;v-text-anchor:middle" o:gfxdata="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" fillcolor="white [3201]" strokecolor="#5b9bd5 [3204]" strokeweight="1pt">
+                <v:textbox>
+                  <w:txbxContent>
+                    <w:p>
+                      <w:pPr>
+                        <w:jc w:val="center"/>
+                      </w:pPr>
+                      <w:r>
+                        <w:t>VIEW</w:t>
+                      </w:r>
+                    </w:p>
+                  </w:txbxContent>
+                </v:textbox>
+              </v:rect>
+            </w:pict>
+          </mc:Fallback>
+        </mc:AlternateContent>
+      </w:r>
     </w:p>
     <w:sectPr>
       <w:pgSz w:w="11906" w:h="16838" w:code="9"/>

</xml_diff>

<commit_message>
Updated architecture of the app; changed code to reflect architecture;
</commit_message>
<xml_diff>
--- a/CoinGameLib/Documentation/OOD Coin Game.docx
+++ b/CoinGameLib/Documentation/OOD Coin Game.docx
@@ -596,8 +596,6 @@
           <w:lang w:val="en-US"/>
         </w:rPr>
       </w:pPr>
-      <w:bookmarkStart w:id="0" w:name="_GoBack"/>
-      <w:bookmarkEnd w:id="0"/>
     </w:p>
     <w:p>
       <w:pPr>
@@ -606,13 +604,6 @@
           <w:lang w:val="en-US"/>
         </w:rPr>
       </w:pPr>
-      <w:r>
-        <w:rPr>
-          <w:b/>
-          <w:lang w:val="en-US"/>
-        </w:rPr>
-        <w:t>ARCHITECTURE</w:t>
-      </w:r>
       <w:r>
         <w:rPr>
           <w:noProof/>
@@ -621,139 +612,34 @@
         <mc:AlternateContent>
           <mc:Choice Requires="wps">
             <w:drawing>
-              <wp:anchor distT="0" distB="0" distL="114300" distR="114300" simplePos="0" relativeHeight="251672576" behindDoc="0" locked="0" layoutInCell="1" allowOverlap="1" wp14:anchorId="0E052A53" wp14:editId="77355CB5">
+              <wp:anchor distT="0" distB="0" distL="114300" distR="114300" simplePos="0" relativeHeight="251670528" behindDoc="0" locked="0" layoutInCell="1" allowOverlap="1" wp14:anchorId="41DEF6D3" wp14:editId="21AFD106">
                 <wp:simplePos x="0" y="0"/>
                 <wp:positionH relativeFrom="column">
-                  <wp:posOffset>1880235</wp:posOffset>
+                  <wp:posOffset>2804160</wp:posOffset>
                 </wp:positionH>
                 <wp:positionV relativeFrom="paragraph">
-                  <wp:posOffset>1328420</wp:posOffset>
+                  <wp:posOffset>728345</wp:posOffset>
                 </wp:positionV>
-                <wp:extent cx="647700" cy="485775"/>
-                <wp:effectExtent l="0" t="0" r="19050" b="28575"/>
+                <wp:extent cx="304800" cy="0"/>
+                <wp:effectExtent l="0" t="95250" r="0" b="114300"/>
                 <wp:wrapNone/>
-                <wp:docPr id="8" name="Prostokąt 8"/>
-                <wp:cNvGraphicFramePr/>
-                <a:graphic xmlns:a="http://schemas.openxmlformats.org/drawingml/2006/main">
-                  <a:graphicData uri="http://schemas.microsoft.com/office/word/2010/wordprocessingShape">
-                    <wps:wsp>
-                      <wps:cNvSpPr/>
-                      <wps:spPr>
-                        <a:xfrm>
-                          <a:off x="0" y="0"/>
-                          <a:ext cx="647700" cy="485775"/>
-                        </a:xfrm>
-                        <a:prstGeom prst="rect">
-                          <a:avLst/>
-                        </a:prstGeom>
-                      </wps:spPr>
-                      <wps:style>
-                        <a:lnRef idx="2">
-                          <a:schemeClr val="accent6"/>
-                        </a:lnRef>
-                        <a:fillRef idx="1">
-                          <a:schemeClr val="lt1"/>
-                        </a:fillRef>
-                        <a:effectRef idx="0">
-                          <a:schemeClr val="accent6"/>
-                        </a:effectRef>
-                        <a:fontRef idx="minor">
-                          <a:schemeClr val="dk1"/>
-                        </a:fontRef>
-                      </wps:style>
-                      <wps:txbx>
-                        <w:txbxContent>
-                          <w:p>
-                            <w:pPr>
-                              <w:jc w:val="center"/>
-                            </w:pPr>
-                            <w:r>
-                              <w:t>I</w:t>
-                            </w:r>
-                            <w:r>
-                              <w:t>Output</w:t>
-                            </w:r>
-                          </w:p>
-                        </w:txbxContent>
-                      </wps:txbx>
-                      <wps:bodyPr rot="0" spcFirstLastPara="0" vertOverflow="overflow" horzOverflow="overflow" vert="horz" wrap="square" lIns="91440" tIns="45720" rIns="91440" bIns="45720" numCol="1" spcCol="0" rtlCol="0" fromWordArt="0" anchor="ctr" anchorCtr="0" forceAA="0" compatLnSpc="1">
-                        <a:prstTxWarp prst="textNoShape">
-                          <a:avLst/>
-                        </a:prstTxWarp>
-                        <a:noAutofit/>
-                      </wps:bodyPr>
-                    </wps:wsp>
-                  </a:graphicData>
-                </a:graphic>
-                <wp14:sizeRelH relativeFrom="margin">
-                  <wp14:pctWidth>0</wp14:pctWidth>
-                </wp14:sizeRelH>
-                <wp14:sizeRelV relativeFrom="margin">
-                  <wp14:pctHeight>0</wp14:pctHeight>
-                </wp14:sizeRelV>
-              </wp:anchor>
-            </w:drawing>
-          </mc:Choice>
-          <mc:Fallback>
-            <w:pict>
-              <v:rect w14:anchorId="0E052A53" id="Prostokąt 8" o:spid="_x0000_s1026" style="position:absolute;left:0;text-align:left;margin-left:148.05pt;margin-top:104.6pt;width:51pt;height:38.25pt;z-index:251672576;visibility:visible;mso-wrap-style:square;mso-width-percent:0;mso-height-percent:0;mso-wrap-distance-left:9pt;mso-wrap-distance-top:0;mso-wrap-distance-right:9pt;mso-wrap-distance-bottom:0;mso-position-horizontal:absolute;mso-position-horizontal-relative:text;mso-position-vertical:absolute;mso-position-vertical-relative:text;mso-width-percent:0;mso-height-percent:0;mso-width-relative:margin;mso-height-relative:margin;v-text-anchor:middle" o:gfxdata="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" fillcolor="white [3201]" strokecolor="#70ad47 [3209]" strokeweight="1pt">
-                <v:textbox>
-                  <w:txbxContent>
-                    <w:p>
-                      <w:pPr>
-                        <w:jc w:val="center"/>
-                      </w:pPr>
-                      <w:r>
-                        <w:t>I</w:t>
-                      </w:r>
-                      <w:r>
-                        <w:t>Output</w:t>
-                      </w:r>
-                    </w:p>
-                  </w:txbxContent>
-                </v:textbox>
-              </v:rect>
-            </w:pict>
-          </mc:Fallback>
-        </mc:AlternateContent>
-      </w:r>
-      <w:r>
-        <w:rPr>
-          <w:noProof/>
-          <w:lang w:eastAsia="pl-PL"/>
-        </w:rPr>
-        <mc:AlternateContent>
-          <mc:Choice Requires="wps">
-            <w:drawing>
-              <wp:anchor distT="0" distB="0" distL="114300" distR="114300" simplePos="0" relativeHeight="251673600" behindDoc="0" locked="0" layoutInCell="1" allowOverlap="1" wp14:anchorId="5532928D" wp14:editId="102CFC60">
-                <wp:simplePos x="0" y="0"/>
-                <wp:positionH relativeFrom="column">
-                  <wp:posOffset>2527935</wp:posOffset>
-                </wp:positionH>
-                <wp:positionV relativeFrom="paragraph">
-                  <wp:posOffset>956944</wp:posOffset>
-                </wp:positionV>
-                <wp:extent cx="666750" cy="600075"/>
-                <wp:effectExtent l="38100" t="0" r="19050" b="104775"/>
-                <wp:wrapNone/>
-                <wp:docPr id="9" name="Łącznik łamany 9"/>
+                <wp:docPr id="7" name="Łącznik prosty ze strzałką 7"/>
                 <wp:cNvGraphicFramePr/>
                 <a:graphic xmlns:a="http://schemas.openxmlformats.org/drawingml/2006/main">
                   <a:graphicData uri="http://schemas.microsoft.com/office/word/2010/wordprocessingShape">
                     <wps:wsp>
                       <wps:cNvCnPr/>
                       <wps:spPr>
-                        <a:xfrm flipH="1">
+                        <a:xfrm>
                           <a:off x="0" y="0"/>
-                          <a:ext cx="666750" cy="600075"/>
+                          <a:ext cx="304800" cy="0"/>
                         </a:xfrm>
-                        <a:prstGeom prst="bentConnector3">
-                          <a:avLst>
-                            <a:gd name="adj1" fmla="val 4286"/>
-                          </a:avLst>
+                        <a:prstGeom prst="straightConnector1">
+                          <a:avLst/>
                         </a:prstGeom>
                         <a:ln>
-                          <a:tailEnd type="arrow"/>
+                          <a:headEnd type="triangle" w="lg" len="lg"/>
+                          <a:tailEnd type="none" w="med" len="med"/>
                         </a:ln>
                       </wps:spPr>
                       <wps:style>
@@ -774,27 +660,17 @@
                     </wps:wsp>
                   </a:graphicData>
                 </a:graphic>
-                <wp14:sizeRelV relativeFrom="margin">
-                  <wp14:pctHeight>0</wp14:pctHeight>
-                </wp14:sizeRelV>
               </wp:anchor>
             </w:drawing>
           </mc:Choice>
           <mc:Fallback>
             <w:pict>
-              <v:shapetype w14:anchorId="1A15FFD1" id="_x0000_t34" coordsize="21600,21600" o:spt="34" o:oned="t" adj="10800" path="m,l@0,0@0,21600,21600,21600e" filled="f">
-                <v:stroke joinstyle="miter"/>
-                <v:formulas>
-                  <v:f eqn="val #0"/>
-                </v:formulas>
+              <v:shapetype w14:anchorId="169CC04D" id="_x0000_t32" coordsize="21600,21600" o:spt="32" o:oned="t" path="m,l21600,21600e" filled="f">
                 <v:path arrowok="t" fillok="f" o:connecttype="none"/>
-                <v:handles>
-                  <v:h position="#0,center"/>
-                </v:handles>
                 <o:lock v:ext="edit" shapetype="t"/>
               </v:shapetype>
-              <v:shape id="Łącznik łamany 9" o:spid="_x0000_s1026" type="#_x0000_t34" style="position:absolute;margin-left:199.05pt;margin-top:75.35pt;width:52.5pt;height:47.25pt;flip:x;z-index:251673600;visibility:visible;mso-wrap-style:square;mso-height-percent:0;mso-wrap-distance-left:9pt;mso-wrap-distance-top:0;mso-wrap-distance-right:9pt;mso-wrap-distance-bottom:0;mso-position-horizontal:absolute;mso-position-horizontal-relative:text;mso-position-vertical:absolute;mso-position-vertical-relative:text;mso-height-percent:0;mso-height-relative:margin" o:gfxdata="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" adj="926" strokecolor="#5b9bd5 [3204]" strokeweight=".5pt">
-                <v:stroke endarrow="open"/>
+              <v:shape id="Łącznik prosty ze strzałką 7" o:spid="_x0000_s1026" type="#_x0000_t32" style="position:absolute;margin-left:220.8pt;margin-top:57.35pt;width:24pt;height:0;z-index:251670528;visibility:visible;mso-wrap-style:square;mso-wrap-distance-left:9pt;mso-wrap-distance-top:0;mso-wrap-distance-right:9pt;mso-wrap-distance-bottom:0;mso-position-horizontal:absolute;mso-position-horizontal-relative:text;mso-position-vertical:absolute;mso-position-vertical-relative:text" o:gfxdata="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" strokecolor="#5b9bd5 [3204]" strokeweight=".5pt">
+                <v:stroke startarrow="block" startarrowwidth="wide" startarrowlength="long" joinstyle="miter"/>
               </v:shape>
             </w:pict>
           </mc:Fallback>
@@ -808,85 +684,10 @@
         <mc:AlternateContent>
           <mc:Choice Requires="wps">
             <w:drawing>
-              <wp:anchor distT="0" distB="0" distL="114300" distR="114300" simplePos="0" relativeHeight="251675648" behindDoc="0" locked="0" layoutInCell="1" allowOverlap="1" wp14:anchorId="28DA977D" wp14:editId="64F25B1E">
+              <wp:anchor distT="0" distB="0" distL="114300" distR="114300" simplePos="0" relativeHeight="251668480" behindDoc="0" locked="0" layoutInCell="1" allowOverlap="1" wp14:anchorId="0852C129" wp14:editId="69C8E70F">
                 <wp:simplePos x="0" y="0"/>
                 <wp:positionH relativeFrom="column">
-                  <wp:posOffset>1280160</wp:posOffset>
-                </wp:positionH>
-                <wp:positionV relativeFrom="paragraph">
-                  <wp:posOffset>956945</wp:posOffset>
-                </wp:positionV>
-                <wp:extent cx="590550" cy="600075"/>
-                <wp:effectExtent l="0" t="0" r="57150" b="123825"/>
-                <wp:wrapNone/>
-                <wp:docPr id="10" name="Łącznik łamany 10"/>
-                <wp:cNvGraphicFramePr/>
-                <a:graphic xmlns:a="http://schemas.openxmlformats.org/drawingml/2006/main">
-                  <a:graphicData uri="http://schemas.microsoft.com/office/word/2010/wordprocessingShape">
-                    <wps:wsp>
-                      <wps:cNvCnPr/>
-                      <wps:spPr>
-                        <a:xfrm>
-                          <a:off x="0" y="0"/>
-                          <a:ext cx="590550" cy="600075"/>
-                        </a:xfrm>
-                        <a:prstGeom prst="bentConnector3">
-                          <a:avLst>
-                            <a:gd name="adj1" fmla="val 4286"/>
-                          </a:avLst>
-                        </a:prstGeom>
-                        <a:ln>
-                          <a:tailEnd type="triangle" w="lg" len="lg"/>
-                        </a:ln>
-                      </wps:spPr>
-                      <wps:style>
-                        <a:lnRef idx="1">
-                          <a:schemeClr val="accent1"/>
-                        </a:lnRef>
-                        <a:fillRef idx="0">
-                          <a:schemeClr val="accent1"/>
-                        </a:fillRef>
-                        <a:effectRef idx="0">
-                          <a:schemeClr val="accent1"/>
-                        </a:effectRef>
-                        <a:fontRef idx="minor">
-                          <a:schemeClr val="tx1"/>
-                        </a:fontRef>
-                      </wps:style>
-                      <wps:bodyPr/>
-                    </wps:wsp>
-                  </a:graphicData>
-                </a:graphic>
-                <wp14:sizeRelH relativeFrom="margin">
-                  <wp14:pctWidth>0</wp14:pctWidth>
-                </wp14:sizeRelH>
-                <wp14:sizeRelV relativeFrom="margin">
-                  <wp14:pctHeight>0</wp14:pctHeight>
-                </wp14:sizeRelV>
-              </wp:anchor>
-            </w:drawing>
-          </mc:Choice>
-          <mc:Fallback>
-            <w:pict>
-              <v:shape w14:anchorId="02677D2E" id="Łącznik łamany 10" o:spid="_x0000_s1026" type="#_x0000_t34" style="position:absolute;margin-left:100.8pt;margin-top:75.35pt;width:46.5pt;height:47.25pt;z-index:251675648;visibility:visible;mso-wrap-style:square;mso-width-percent:0;mso-height-percent:0;mso-wrap-distance-left:9pt;mso-wrap-distance-top:0;mso-wrap-distance-right:9pt;mso-wrap-distance-bottom:0;mso-position-horizontal:absolute;mso-position-horizontal-relative:text;mso-position-vertical:absolute;mso-position-vertical-relative:text;mso-width-percent:0;mso-height-percent:0;mso-width-relative:margin;mso-height-relative:margin" o:gfxdata="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" adj="926" strokecolor="#5b9bd5 [3204]" strokeweight=".5pt">
-                <v:stroke endarrow="block" endarrowwidth="wide" endarrowlength="long"/>
-              </v:shape>
-            </w:pict>
-          </mc:Fallback>
-        </mc:AlternateContent>
-      </w:r>
-      <w:r>
-        <w:rPr>
-          <w:noProof/>
-          <w:lang w:eastAsia="pl-PL"/>
-        </w:rPr>
-        <mc:AlternateContent>
-          <mc:Choice Requires="wps">
-            <w:drawing>
-              <wp:anchor distT="0" distB="0" distL="114300" distR="114300" simplePos="0" relativeHeight="251668480" behindDoc="0" locked="0" layoutInCell="1" allowOverlap="1" wp14:anchorId="409E7D64" wp14:editId="1B3D49F6">
-                <wp:simplePos x="0" y="0"/>
-                <wp:positionH relativeFrom="column">
-                  <wp:posOffset>2832734</wp:posOffset>
+                  <wp:posOffset>3117850</wp:posOffset>
                 </wp:positionH>
                 <wp:positionV relativeFrom="paragraph">
                   <wp:posOffset>471170</wp:posOffset>
@@ -959,7 +760,7 @@
           </mc:Choice>
           <mc:Fallback>
             <w:pict>
-              <v:rect w14:anchorId="409E7D64" id="Prostokąt 6" o:spid="_x0000_s1027" style="position:absolute;left:0;text-align:left;margin-left:223.05pt;margin-top:37.1pt;width:56.25pt;height:38.25pt;z-index:251668480;visibility:visible;mso-wrap-style:square;mso-width-percent:0;mso-height-percent:0;mso-wrap-distance-left:9pt;mso-wrap-distance-top:0;mso-wrap-distance-right:9pt;mso-wrap-distance-bottom:0;mso-position-horizontal:absolute;mso-position-horizontal-relative:text;mso-position-vertical:absolute;mso-position-vertical-relative:text;mso-width-percent:0;mso-height-percent:0;mso-width-relative:margin;mso-height-relative:margin;v-text-anchor:middle" o:gfxdata="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" fillcolor="white [3201]" strokecolor="#ed7d31 [3205]" strokeweight="1pt">
+              <v:rect w14:anchorId="0852C129" id="Prostokąt 6" o:spid="_x0000_s1026" style="position:absolute;left:0;text-align:left;margin-left:245.5pt;margin-top:37.1pt;width:56.25pt;height:38.25pt;z-index:251668480;visibility:visible;mso-wrap-style:square;mso-width-percent:0;mso-height-percent:0;mso-wrap-distance-left:9pt;mso-wrap-distance-top:0;mso-wrap-distance-right:9pt;mso-wrap-distance-bottom:0;mso-position-horizontal:absolute;mso-position-horizontal-relative:text;mso-position-vertical:absolute;mso-position-vertical-relative:text;mso-width-percent:0;mso-height-percent:0;mso-width-relative:margin;mso-height-relative:margin;v-text-anchor:middle" o:gfxdata="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" fillcolor="white [3201]" strokecolor="#ed7d31 [3205]" strokeweight="1pt">
                 <v:textbox>
                   <w:txbxContent>
                     <w:p>
@@ -989,88 +790,16 @@
         <mc:AlternateContent>
           <mc:Choice Requires="wps">
             <w:drawing>
-              <wp:anchor distT="0" distB="0" distL="114300" distR="114300" simplePos="0" relativeHeight="251670528" behindDoc="0" locked="0" layoutInCell="1" allowOverlap="1" wp14:anchorId="194B13AC" wp14:editId="703E74E3">
+              <wp:anchor distT="0" distB="0" distL="114300" distR="114300" simplePos="0" relativeHeight="251666432" behindDoc="0" locked="0" layoutInCell="1" allowOverlap="1" wp14:anchorId="5F9E5FFD" wp14:editId="59D55E93">
                 <wp:simplePos x="0" y="0"/>
                 <wp:positionH relativeFrom="column">
-                  <wp:posOffset>2527935</wp:posOffset>
-                </wp:positionH>
-                <wp:positionV relativeFrom="paragraph">
-                  <wp:posOffset>699770</wp:posOffset>
-                </wp:positionV>
-                <wp:extent cx="304800" cy="0"/>
-                <wp:effectExtent l="0" t="95250" r="0" b="114300"/>
-                <wp:wrapNone/>
-                <wp:docPr id="7" name="Łącznik prosty ze strzałką 7"/>
-                <wp:cNvGraphicFramePr/>
-                <a:graphic xmlns:a="http://schemas.openxmlformats.org/drawingml/2006/main">
-                  <a:graphicData uri="http://schemas.microsoft.com/office/word/2010/wordprocessingShape">
-                    <wps:wsp>
-                      <wps:cNvCnPr/>
-                      <wps:spPr>
-                        <a:xfrm>
-                          <a:off x="0" y="0"/>
-                          <a:ext cx="304800" cy="0"/>
-                        </a:xfrm>
-                        <a:prstGeom prst="straightConnector1">
-                          <a:avLst/>
-                        </a:prstGeom>
-                        <a:ln>
-                          <a:headEnd type="triangle" w="lg" len="lg"/>
-                          <a:tailEnd type="none" w="med" len="med"/>
-                        </a:ln>
-                      </wps:spPr>
-                      <wps:style>
-                        <a:lnRef idx="1">
-                          <a:schemeClr val="accent1"/>
-                        </a:lnRef>
-                        <a:fillRef idx="0">
-                          <a:schemeClr val="accent1"/>
-                        </a:fillRef>
-                        <a:effectRef idx="0">
-                          <a:schemeClr val="accent1"/>
-                        </a:effectRef>
-                        <a:fontRef idx="minor">
-                          <a:schemeClr val="tx1"/>
-                        </a:fontRef>
-                      </wps:style>
-                      <wps:bodyPr/>
-                    </wps:wsp>
-                  </a:graphicData>
-                </a:graphic>
-              </wp:anchor>
-            </w:drawing>
-          </mc:Choice>
-          <mc:Fallback>
-            <w:pict>
-              <v:shapetype w14:anchorId="5E4677DE" id="_x0000_t32" coordsize="21600,21600" o:spt="32" o:oned="t" path="m,l21600,21600e" filled="f">
-                <v:path arrowok="t" fillok="f" o:connecttype="none"/>
-                <o:lock v:ext="edit" shapetype="t"/>
-              </v:shapetype>
-              <v:shape id="Łącznik prosty ze strzałką 7" o:spid="_x0000_s1026" type="#_x0000_t32" style="position:absolute;margin-left:199.05pt;margin-top:55.1pt;width:24pt;height:0;z-index:251670528;visibility:visible;mso-wrap-style:square;mso-wrap-distance-left:9pt;mso-wrap-distance-top:0;mso-wrap-distance-right:9pt;mso-wrap-distance-bottom:0;mso-position-horizontal:absolute;mso-position-horizontal-relative:text;mso-position-vertical:absolute;mso-position-vertical-relative:text" o:gfxdata="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" strokecolor="#5b9bd5 [3204]" strokeweight=".5pt">
-                <v:stroke startarrow="block" startarrowwidth="wide" startarrowlength="long" joinstyle="miter"/>
-              </v:shape>
-            </w:pict>
-          </mc:Fallback>
-        </mc:AlternateContent>
-      </w:r>
-      <w:r>
-        <w:rPr>
-          <w:noProof/>
-          <w:lang w:eastAsia="pl-PL"/>
-        </w:rPr>
-        <mc:AlternateContent>
-          <mc:Choice Requires="wps">
-            <w:drawing>
-              <wp:anchor distT="0" distB="0" distL="114300" distR="114300" simplePos="0" relativeHeight="251666432" behindDoc="0" locked="0" layoutInCell="1" allowOverlap="1" wp14:anchorId="27172CA4" wp14:editId="3F1852F0">
-                <wp:simplePos x="0" y="0"/>
-                <wp:positionH relativeFrom="column">
-                  <wp:posOffset>1880235</wp:posOffset>
+                  <wp:posOffset>1880234</wp:posOffset>
                 </wp:positionH>
                 <wp:positionV relativeFrom="paragraph">
                   <wp:posOffset>471170</wp:posOffset>
                 </wp:positionV>
-                <wp:extent cx="647700" cy="485775"/>
-                <wp:effectExtent l="0" t="0" r="19050" b="28575"/>
+                <wp:extent cx="923925" cy="485775"/>
+                <wp:effectExtent l="0" t="0" r="28575" b="28575"/>
                 <wp:wrapNone/>
                 <wp:docPr id="5" name="Prostokąt 5"/>
                 <wp:cNvGraphicFramePr/>
@@ -1081,7 +810,7 @@
                       <wps:spPr>
                         <a:xfrm>
                           <a:off x="0" y="0"/>
-                          <a:ext cx="647700" cy="485775"/>
+                          <a:ext cx="923925" cy="485775"/>
                         </a:xfrm>
                         <a:prstGeom prst="rect">
                           <a:avLst/>
@@ -1108,7 +837,10 @@
                               <w:jc w:val="center"/>
                             </w:pPr>
                             <w:r>
-                              <w:t>IInput</w:t>
+                              <w:t>I</w:t>
+                            </w:r>
+                            <w:r>
+                              <w:t>CoinGame</w:t>
                             </w:r>
                           </w:p>
                         </w:txbxContent>
@@ -1133,7 +865,7 @@
           </mc:Choice>
           <mc:Fallback>
             <w:pict>
-              <v:rect w14:anchorId="27172CA4" id="Prostokąt 5" o:spid="_x0000_s1028" style="position:absolute;left:0;text-align:left;margin-left:148.05pt;margin-top:37.1pt;width:51pt;height:38.25pt;z-index:251666432;visibility:visible;mso-wrap-style:square;mso-width-percent:0;mso-height-percent:0;mso-wrap-distance-left:9pt;mso-wrap-distance-top:0;mso-wrap-distance-right:9pt;mso-wrap-distance-bottom:0;mso-position-horizontal:absolute;mso-position-horizontal-relative:text;mso-position-vertical:absolute;mso-position-vertical-relative:text;mso-width-percent:0;mso-height-percent:0;mso-width-relative:margin;mso-height-relative:margin;v-text-anchor:middle" o:gfxdata="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" fillcolor="white [3201]" strokecolor="#70ad47 [3209]" strokeweight="1pt">
+              <v:rect w14:anchorId="5F9E5FFD" id="Prostokąt 5" o:spid="_x0000_s1027" style="position:absolute;left:0;text-align:left;margin-left:148.05pt;margin-top:37.1pt;width:72.75pt;height:38.25pt;z-index:251666432;visibility:visible;mso-wrap-style:square;mso-width-percent:0;mso-height-percent:0;mso-wrap-distance-left:9pt;mso-wrap-distance-top:0;mso-wrap-distance-right:9pt;mso-wrap-distance-bottom:0;mso-position-horizontal:absolute;mso-position-horizontal-relative:text;mso-position-vertical:absolute;mso-position-vertical-relative:text;mso-width-percent:0;mso-height-percent:0;mso-width-relative:margin;mso-height-relative:margin;v-text-anchor:middle" o:gfxdata="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" fillcolor="white [3201]" strokecolor="#70ad47 [3209]" strokeweight="1pt">
                 <v:textbox>
                   <w:txbxContent>
                     <w:p>
@@ -1141,7 +873,10 @@
                         <w:jc w:val="center"/>
                       </w:pPr>
                       <w:r>
-                        <w:t>IInput</w:t>
+                        <w:t>I</w:t>
+                      </w:r>
+                      <w:r>
+                        <w:t>CoinGame</w:t>
                       </w:r>
                     </w:p>
                   </w:txbxContent>
@@ -1151,6 +886,15 @@
           </mc:Fallback>
         </mc:AlternateContent>
       </w:r>
+      <w:r>
+        <w:rPr>
+          <w:b/>
+          <w:lang w:val="en-US"/>
+        </w:rPr>
+        <w:t>ARCHITECTURE</w:t>
+      </w:r>
+      <w:bookmarkStart w:id="0" w:name="_GoBack"/>
+      <w:bookmarkEnd w:id="0"/>
       <w:r>
         <w:rPr>
           <w:noProof/>
@@ -1212,7 +956,7 @@
           </mc:Choice>
           <mc:Fallback>
             <w:pict>
-              <v:shape w14:anchorId="630BA4BE" id="Łącznik prosty ze strzałką 4" o:spid="_x0000_s1026" type="#_x0000_t32" style="position:absolute;margin-left:123.3pt;margin-top:57.35pt;width:24pt;height:0;z-index:251664384;visibility:visible;mso-wrap-style:square;mso-wrap-distance-left:9pt;mso-wrap-distance-top:0;mso-wrap-distance-right:9pt;mso-wrap-distance-bottom:0;mso-position-horizontal:absolute;mso-position-horizontal-relative:text;mso-position-vertical:absolute;mso-position-vertical-relative:text" o:gfxdata="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" strokecolor="#5b9bd5 [3204]" strokeweight=".5pt">
+              <v:shape w14:anchorId="0CCB890C" id="Łącznik prosty ze strzałką 4" o:spid="_x0000_s1026" type="#_x0000_t32" style="position:absolute;margin-left:123.3pt;margin-top:57.35pt;width:24pt;height:0;z-index:251664384;visibility:visible;mso-wrap-style:square;mso-wrap-distance-left:9pt;mso-wrap-distance-top:0;mso-wrap-distance-right:9pt;mso-wrap-distance-bottom:0;mso-position-horizontal:absolute;mso-position-horizontal-relative:text;mso-position-vertical:absolute;mso-position-vertical-relative:text" o:gfxdata="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" strokecolor="#5b9bd5 [3204]" strokeweight=".5pt">
                 <v:stroke endarrow="open" joinstyle="miter"/>
               </v:shape>
             </w:pict>

</xml_diff>